<commit_message>
add id skier to network protocol
</commit_message>
<xml_diff>
--- a/dev/doc/diagrams/structure_network_packets.docx
+++ b/dev/doc/diagrams/structure_network_packets.docx
@@ -790,6 +790,16 @@
           <w:lang w:val="en-US"/>
         </w:rPr>
       </w:pPr>
+    </w:p>
+    <w:p>
+      <w:pPr>
+        <w:contextualSpacing/>
+        <w:rPr>
+          <w:rFonts w:ascii="Times New Roman" w:hAnsi="Times New Roman" w:cs="Times New Roman"/>
+          <w:sz w:val="28"/>
+          <w:lang w:val="en-US"/>
+        </w:rPr>
+      </w:pPr>
       <w:r>
         <w:rPr>
           <w:rFonts w:ascii="Times New Roman" w:hAnsi="Times New Roman" w:cs="Times New Roman"/>
@@ -806,38 +816,38 @@
         <w:tblLook w:val="04A0" w:firstRow="1" w:lastRow="0" w:firstColumn="1" w:lastColumn="0" w:noHBand="0" w:noVBand="1"/>
       </w:tblPr>
       <w:tblGrid>
-        <w:gridCol w:w="429"/>
-        <w:gridCol w:w="417"/>
-        <w:gridCol w:w="416"/>
-        <w:gridCol w:w="416"/>
-        <w:gridCol w:w="416"/>
-        <w:gridCol w:w="416"/>
-        <w:gridCol w:w="416"/>
-        <w:gridCol w:w="416"/>
-        <w:gridCol w:w="416"/>
-        <w:gridCol w:w="416"/>
-        <w:gridCol w:w="416"/>
-        <w:gridCol w:w="416"/>
-        <w:gridCol w:w="416"/>
-        <w:gridCol w:w="416"/>
-        <w:gridCol w:w="416"/>
-        <w:gridCol w:w="416"/>
-        <w:gridCol w:w="416"/>
-        <w:gridCol w:w="316"/>
-        <w:gridCol w:w="316"/>
-        <w:gridCol w:w="316"/>
-        <w:gridCol w:w="316"/>
-        <w:gridCol w:w="316"/>
-        <w:gridCol w:w="316"/>
-        <w:gridCol w:w="486"/>
-        <w:gridCol w:w="486"/>
-        <w:gridCol w:w="364"/>
-        <w:gridCol w:w="364"/>
+        <w:gridCol w:w="630"/>
+        <w:gridCol w:w="456"/>
+        <w:gridCol w:w="456"/>
+        <w:gridCol w:w="456"/>
+        <w:gridCol w:w="456"/>
+        <w:gridCol w:w="456"/>
+        <w:gridCol w:w="456"/>
+        <w:gridCol w:w="456"/>
+        <w:gridCol w:w="456"/>
+        <w:gridCol w:w="456"/>
+        <w:gridCol w:w="456"/>
+        <w:gridCol w:w="456"/>
+        <w:gridCol w:w="456"/>
+        <w:gridCol w:w="456"/>
+        <w:gridCol w:w="456"/>
+        <w:gridCol w:w="456"/>
+        <w:gridCol w:w="456"/>
+        <w:gridCol w:w="336"/>
+        <w:gridCol w:w="336"/>
+        <w:gridCol w:w="336"/>
+        <w:gridCol w:w="336"/>
+        <w:gridCol w:w="336"/>
+        <w:gridCol w:w="336"/>
+        <w:gridCol w:w="972"/>
+        <w:gridCol w:w="727"/>
+        <w:gridCol w:w="397"/>
+        <w:gridCol w:w="397"/>
       </w:tblGrid>
       <w:tr>
         <w:tc>
           <w:tcPr>
-            <w:tcW w:w="450" w:type="dxa"/>
+            <w:tcW w:w="630" w:type="dxa"/>
           </w:tcPr>
           <w:p>
             <w:pPr>
@@ -846,37 +856,36 @@
               <w:rPr>
                 <w:rFonts w:ascii="Times New Roman" w:hAnsi="Times New Roman" w:cs="Times New Roman"/>
                 <w:sz w:val="20"/>
-                <w:lang w:val="en-US"/>
-              </w:rPr>
-            </w:pPr>
-            <w:r>
-              <w:rPr>
-                <w:rFonts w:ascii="Times New Roman" w:hAnsi="Times New Roman" w:cs="Times New Roman"/>
-                <w:sz w:val="20"/>
-                <w:lang w:val="en-US"/>
-              </w:rPr>
-              <w:t>bit</w:t>
-            </w:r>
-          </w:p>
-        </w:tc>
-        <w:tc>
-          <w:tcPr>
-            <w:tcW w:w="437" w:type="dxa"/>
-          </w:tcPr>
-          <w:p>
-            <w:pPr>
-              <w:contextualSpacing/>
-              <w:jc w:val="center"/>
-              <w:rPr>
-                <w:rFonts w:ascii="Times New Roman" w:hAnsi="Times New Roman" w:cs="Times New Roman"/>
-                <w:sz w:val="20"/>
-                <w:lang w:val="en-US"/>
-              </w:rPr>
-            </w:pPr>
-            <w:r>
-              <w:rPr>
-                <w:rFonts w:ascii="Times New Roman" w:hAnsi="Times New Roman" w:cs="Times New Roman"/>
-                <w:sz w:val="20"/>
+              </w:rPr>
+            </w:pPr>
+            <w:r>
+              <w:rPr>
+                <w:rFonts w:ascii="Times New Roman" w:hAnsi="Times New Roman" w:cs="Times New Roman"/>
+                <w:sz w:val="24"/>
+                <w:lang w:val="en-US"/>
+              </w:rPr>
+              <w:t>byte</w:t>
+            </w:r>
+          </w:p>
+        </w:tc>
+        <w:tc>
+          <w:tcPr>
+            <w:tcW w:w="456" w:type="dxa"/>
+          </w:tcPr>
+          <w:p>
+            <w:pPr>
+              <w:contextualSpacing/>
+              <w:jc w:val="center"/>
+              <w:rPr>
+                <w:rFonts w:ascii="Times New Roman" w:hAnsi="Times New Roman" w:cs="Times New Roman"/>
+                <w:sz w:val="24"/>
+                <w:lang w:val="en-US"/>
+              </w:rPr>
+            </w:pPr>
+            <w:r>
+              <w:rPr>
+                <w:rFonts w:ascii="Times New Roman" w:hAnsi="Times New Roman" w:cs="Times New Roman"/>
+                <w:sz w:val="24"/>
                 <w:lang w:val="en-US"/>
               </w:rPr>
               <w:t>25</w:t>
@@ -885,22 +894,22 @@
         </w:tc>
         <w:tc>
           <w:tcPr>
-            <w:tcW w:w="437" w:type="dxa"/>
-          </w:tcPr>
-          <w:p>
-            <w:pPr>
-              <w:contextualSpacing/>
-              <w:jc w:val="center"/>
-              <w:rPr>
-                <w:rFonts w:ascii="Times New Roman" w:hAnsi="Times New Roman" w:cs="Times New Roman"/>
-                <w:sz w:val="20"/>
-                <w:lang w:val="en-US"/>
-              </w:rPr>
-            </w:pPr>
-            <w:r>
-              <w:rPr>
-                <w:rFonts w:ascii="Times New Roman" w:hAnsi="Times New Roman" w:cs="Times New Roman"/>
-                <w:sz w:val="20"/>
+            <w:tcW w:w="456" w:type="dxa"/>
+          </w:tcPr>
+          <w:p>
+            <w:pPr>
+              <w:contextualSpacing/>
+              <w:jc w:val="center"/>
+              <w:rPr>
+                <w:rFonts w:ascii="Times New Roman" w:hAnsi="Times New Roman" w:cs="Times New Roman"/>
+                <w:sz w:val="24"/>
+                <w:lang w:val="en-US"/>
+              </w:rPr>
+            </w:pPr>
+            <w:r>
+              <w:rPr>
+                <w:rFonts w:ascii="Times New Roman" w:hAnsi="Times New Roman" w:cs="Times New Roman"/>
+                <w:sz w:val="24"/>
                 <w:lang w:val="en-US"/>
               </w:rPr>
               <w:t>24</w:t>
@@ -909,22 +918,22 @@
         </w:tc>
         <w:tc>
           <w:tcPr>
-            <w:tcW w:w="437" w:type="dxa"/>
-          </w:tcPr>
-          <w:p>
-            <w:pPr>
-              <w:contextualSpacing/>
-              <w:jc w:val="center"/>
-              <w:rPr>
-                <w:rFonts w:ascii="Times New Roman" w:hAnsi="Times New Roman" w:cs="Times New Roman"/>
-                <w:sz w:val="20"/>
-                <w:lang w:val="en-US"/>
-              </w:rPr>
-            </w:pPr>
-            <w:r>
-              <w:rPr>
-                <w:rFonts w:ascii="Times New Roman" w:hAnsi="Times New Roman" w:cs="Times New Roman"/>
-                <w:sz w:val="20"/>
+            <w:tcW w:w="456" w:type="dxa"/>
+          </w:tcPr>
+          <w:p>
+            <w:pPr>
+              <w:contextualSpacing/>
+              <w:jc w:val="center"/>
+              <w:rPr>
+                <w:rFonts w:ascii="Times New Roman" w:hAnsi="Times New Roman" w:cs="Times New Roman"/>
+                <w:sz w:val="24"/>
+                <w:lang w:val="en-US"/>
+              </w:rPr>
+            </w:pPr>
+            <w:r>
+              <w:rPr>
+                <w:rFonts w:ascii="Times New Roman" w:hAnsi="Times New Roman" w:cs="Times New Roman"/>
+                <w:sz w:val="24"/>
                 <w:lang w:val="en-US"/>
               </w:rPr>
               <w:t>23</w:t>
@@ -933,22 +942,22 @@
         </w:tc>
         <w:tc>
           <w:tcPr>
-            <w:tcW w:w="437" w:type="dxa"/>
-          </w:tcPr>
-          <w:p>
-            <w:pPr>
-              <w:contextualSpacing/>
-              <w:jc w:val="center"/>
-              <w:rPr>
-                <w:rFonts w:ascii="Times New Roman" w:hAnsi="Times New Roman" w:cs="Times New Roman"/>
-                <w:sz w:val="20"/>
-                <w:lang w:val="en-US"/>
-              </w:rPr>
-            </w:pPr>
-            <w:r>
-              <w:rPr>
-                <w:rFonts w:ascii="Times New Roman" w:hAnsi="Times New Roman" w:cs="Times New Roman"/>
-                <w:sz w:val="20"/>
+            <w:tcW w:w="456" w:type="dxa"/>
+          </w:tcPr>
+          <w:p>
+            <w:pPr>
+              <w:contextualSpacing/>
+              <w:jc w:val="center"/>
+              <w:rPr>
+                <w:rFonts w:ascii="Times New Roman" w:hAnsi="Times New Roman" w:cs="Times New Roman"/>
+                <w:sz w:val="24"/>
+                <w:lang w:val="en-US"/>
+              </w:rPr>
+            </w:pPr>
+            <w:r>
+              <w:rPr>
+                <w:rFonts w:ascii="Times New Roman" w:hAnsi="Times New Roman" w:cs="Times New Roman"/>
+                <w:sz w:val="24"/>
                 <w:lang w:val="en-US"/>
               </w:rPr>
               <w:t>22</w:t>
@@ -957,22 +966,22 @@
         </w:tc>
         <w:tc>
           <w:tcPr>
-            <w:tcW w:w="437" w:type="dxa"/>
-          </w:tcPr>
-          <w:p>
-            <w:pPr>
-              <w:contextualSpacing/>
-              <w:jc w:val="center"/>
-              <w:rPr>
-                <w:rFonts w:ascii="Times New Roman" w:hAnsi="Times New Roman" w:cs="Times New Roman"/>
-                <w:sz w:val="20"/>
-                <w:lang w:val="en-US"/>
-              </w:rPr>
-            </w:pPr>
-            <w:r>
-              <w:rPr>
-                <w:rFonts w:ascii="Times New Roman" w:hAnsi="Times New Roman" w:cs="Times New Roman"/>
-                <w:sz w:val="20"/>
+            <w:tcW w:w="456" w:type="dxa"/>
+          </w:tcPr>
+          <w:p>
+            <w:pPr>
+              <w:contextualSpacing/>
+              <w:jc w:val="center"/>
+              <w:rPr>
+                <w:rFonts w:ascii="Times New Roman" w:hAnsi="Times New Roman" w:cs="Times New Roman"/>
+                <w:sz w:val="24"/>
+                <w:lang w:val="en-US"/>
+              </w:rPr>
+            </w:pPr>
+            <w:r>
+              <w:rPr>
+                <w:rFonts w:ascii="Times New Roman" w:hAnsi="Times New Roman" w:cs="Times New Roman"/>
+                <w:sz w:val="24"/>
                 <w:lang w:val="en-US"/>
               </w:rPr>
               <w:t>21</w:t>
@@ -981,22 +990,22 @@
         </w:tc>
         <w:tc>
           <w:tcPr>
-            <w:tcW w:w="437" w:type="dxa"/>
-          </w:tcPr>
-          <w:p>
-            <w:pPr>
-              <w:contextualSpacing/>
-              <w:jc w:val="center"/>
-              <w:rPr>
-                <w:rFonts w:ascii="Times New Roman" w:hAnsi="Times New Roman" w:cs="Times New Roman"/>
-                <w:sz w:val="20"/>
-                <w:lang w:val="en-US"/>
-              </w:rPr>
-            </w:pPr>
-            <w:r>
-              <w:rPr>
-                <w:rFonts w:ascii="Times New Roman" w:hAnsi="Times New Roman" w:cs="Times New Roman"/>
-                <w:sz w:val="20"/>
+            <w:tcW w:w="456" w:type="dxa"/>
+          </w:tcPr>
+          <w:p>
+            <w:pPr>
+              <w:contextualSpacing/>
+              <w:jc w:val="center"/>
+              <w:rPr>
+                <w:rFonts w:ascii="Times New Roman" w:hAnsi="Times New Roman" w:cs="Times New Roman"/>
+                <w:sz w:val="24"/>
+                <w:lang w:val="en-US"/>
+              </w:rPr>
+            </w:pPr>
+            <w:r>
+              <w:rPr>
+                <w:rFonts w:ascii="Times New Roman" w:hAnsi="Times New Roman" w:cs="Times New Roman"/>
+                <w:sz w:val="24"/>
                 <w:lang w:val="en-US"/>
               </w:rPr>
               <w:t>20</w:t>
@@ -1005,22 +1014,22 @@
         </w:tc>
         <w:tc>
           <w:tcPr>
-            <w:tcW w:w="437" w:type="dxa"/>
-          </w:tcPr>
-          <w:p>
-            <w:pPr>
-              <w:contextualSpacing/>
-              <w:jc w:val="center"/>
-              <w:rPr>
-                <w:rFonts w:ascii="Times New Roman" w:hAnsi="Times New Roman" w:cs="Times New Roman"/>
-                <w:sz w:val="20"/>
-                <w:lang w:val="en-US"/>
-              </w:rPr>
-            </w:pPr>
-            <w:r>
-              <w:rPr>
-                <w:rFonts w:ascii="Times New Roman" w:hAnsi="Times New Roman" w:cs="Times New Roman"/>
-                <w:sz w:val="20"/>
+            <w:tcW w:w="456" w:type="dxa"/>
+          </w:tcPr>
+          <w:p>
+            <w:pPr>
+              <w:contextualSpacing/>
+              <w:jc w:val="center"/>
+              <w:rPr>
+                <w:rFonts w:ascii="Times New Roman" w:hAnsi="Times New Roman" w:cs="Times New Roman"/>
+                <w:sz w:val="24"/>
+                <w:lang w:val="en-US"/>
+              </w:rPr>
+            </w:pPr>
+            <w:r>
+              <w:rPr>
+                <w:rFonts w:ascii="Times New Roman" w:hAnsi="Times New Roman" w:cs="Times New Roman"/>
+                <w:sz w:val="24"/>
                 <w:lang w:val="en-US"/>
               </w:rPr>
               <w:t>19</w:t>
@@ -1029,22 +1038,22 @@
         </w:tc>
         <w:tc>
           <w:tcPr>
-            <w:tcW w:w="437" w:type="dxa"/>
-          </w:tcPr>
-          <w:p>
-            <w:pPr>
-              <w:contextualSpacing/>
-              <w:jc w:val="center"/>
-              <w:rPr>
-                <w:rFonts w:ascii="Times New Roman" w:hAnsi="Times New Roman" w:cs="Times New Roman"/>
-                <w:sz w:val="20"/>
-                <w:lang w:val="en-US"/>
-              </w:rPr>
-            </w:pPr>
-            <w:r>
-              <w:rPr>
-                <w:rFonts w:ascii="Times New Roman" w:hAnsi="Times New Roman" w:cs="Times New Roman"/>
-                <w:sz w:val="20"/>
+            <w:tcW w:w="456" w:type="dxa"/>
+          </w:tcPr>
+          <w:p>
+            <w:pPr>
+              <w:contextualSpacing/>
+              <w:jc w:val="center"/>
+              <w:rPr>
+                <w:rFonts w:ascii="Times New Roman" w:hAnsi="Times New Roman" w:cs="Times New Roman"/>
+                <w:sz w:val="24"/>
+                <w:lang w:val="en-US"/>
+              </w:rPr>
+            </w:pPr>
+            <w:r>
+              <w:rPr>
+                <w:rFonts w:ascii="Times New Roman" w:hAnsi="Times New Roman" w:cs="Times New Roman"/>
+                <w:sz w:val="24"/>
                 <w:lang w:val="en-US"/>
               </w:rPr>
               <w:t>18</w:t>
@@ -1053,22 +1062,22 @@
         </w:tc>
         <w:tc>
           <w:tcPr>
-            <w:tcW w:w="437" w:type="dxa"/>
-          </w:tcPr>
-          <w:p>
-            <w:pPr>
-              <w:contextualSpacing/>
-              <w:jc w:val="center"/>
-              <w:rPr>
-                <w:rFonts w:ascii="Times New Roman" w:hAnsi="Times New Roman" w:cs="Times New Roman"/>
-                <w:sz w:val="20"/>
-                <w:lang w:val="en-US"/>
-              </w:rPr>
-            </w:pPr>
-            <w:r>
-              <w:rPr>
-                <w:rFonts w:ascii="Times New Roman" w:hAnsi="Times New Roman" w:cs="Times New Roman"/>
-                <w:sz w:val="20"/>
+            <w:tcW w:w="456" w:type="dxa"/>
+          </w:tcPr>
+          <w:p>
+            <w:pPr>
+              <w:contextualSpacing/>
+              <w:jc w:val="center"/>
+              <w:rPr>
+                <w:rFonts w:ascii="Times New Roman" w:hAnsi="Times New Roman" w:cs="Times New Roman"/>
+                <w:sz w:val="24"/>
+                <w:lang w:val="en-US"/>
+              </w:rPr>
+            </w:pPr>
+            <w:r>
+              <w:rPr>
+                <w:rFonts w:ascii="Times New Roman" w:hAnsi="Times New Roman" w:cs="Times New Roman"/>
+                <w:sz w:val="24"/>
                 <w:lang w:val="en-US"/>
               </w:rPr>
               <w:t>17</w:t>
@@ -1077,22 +1086,22 @@
         </w:tc>
         <w:tc>
           <w:tcPr>
-            <w:tcW w:w="437" w:type="dxa"/>
-          </w:tcPr>
-          <w:p>
-            <w:pPr>
-              <w:contextualSpacing/>
-              <w:jc w:val="center"/>
-              <w:rPr>
-                <w:rFonts w:ascii="Times New Roman" w:hAnsi="Times New Roman" w:cs="Times New Roman"/>
-                <w:sz w:val="20"/>
-                <w:lang w:val="en-US"/>
-              </w:rPr>
-            </w:pPr>
-            <w:r>
-              <w:rPr>
-                <w:rFonts w:ascii="Times New Roman" w:hAnsi="Times New Roman" w:cs="Times New Roman"/>
-                <w:sz w:val="20"/>
+            <w:tcW w:w="456" w:type="dxa"/>
+          </w:tcPr>
+          <w:p>
+            <w:pPr>
+              <w:contextualSpacing/>
+              <w:jc w:val="center"/>
+              <w:rPr>
+                <w:rFonts w:ascii="Times New Roman" w:hAnsi="Times New Roman" w:cs="Times New Roman"/>
+                <w:sz w:val="24"/>
+                <w:lang w:val="en-US"/>
+              </w:rPr>
+            </w:pPr>
+            <w:r>
+              <w:rPr>
+                <w:rFonts w:ascii="Times New Roman" w:hAnsi="Times New Roman" w:cs="Times New Roman"/>
+                <w:sz w:val="24"/>
                 <w:lang w:val="en-US"/>
               </w:rPr>
               <w:t>16</w:t>
@@ -1101,22 +1110,22 @@
         </w:tc>
         <w:tc>
           <w:tcPr>
-            <w:tcW w:w="437" w:type="dxa"/>
-          </w:tcPr>
-          <w:p>
-            <w:pPr>
-              <w:contextualSpacing/>
-              <w:jc w:val="center"/>
-              <w:rPr>
-                <w:rFonts w:ascii="Times New Roman" w:hAnsi="Times New Roman" w:cs="Times New Roman"/>
-                <w:sz w:val="20"/>
-                <w:lang w:val="en-US"/>
-              </w:rPr>
-            </w:pPr>
-            <w:r>
-              <w:rPr>
-                <w:rFonts w:ascii="Times New Roman" w:hAnsi="Times New Roman" w:cs="Times New Roman"/>
-                <w:sz w:val="20"/>
+            <w:tcW w:w="456" w:type="dxa"/>
+          </w:tcPr>
+          <w:p>
+            <w:pPr>
+              <w:contextualSpacing/>
+              <w:jc w:val="center"/>
+              <w:rPr>
+                <w:rFonts w:ascii="Times New Roman" w:hAnsi="Times New Roman" w:cs="Times New Roman"/>
+                <w:sz w:val="24"/>
+                <w:lang w:val="en-US"/>
+              </w:rPr>
+            </w:pPr>
+            <w:r>
+              <w:rPr>
+                <w:rFonts w:ascii="Times New Roman" w:hAnsi="Times New Roman" w:cs="Times New Roman"/>
+                <w:sz w:val="24"/>
                 <w:lang w:val="en-US"/>
               </w:rPr>
               <w:t>15</w:t>
@@ -1125,22 +1134,22 @@
         </w:tc>
         <w:tc>
           <w:tcPr>
-            <w:tcW w:w="437" w:type="dxa"/>
-          </w:tcPr>
-          <w:p>
-            <w:pPr>
-              <w:contextualSpacing/>
-              <w:jc w:val="center"/>
-              <w:rPr>
-                <w:rFonts w:ascii="Times New Roman" w:hAnsi="Times New Roman" w:cs="Times New Roman"/>
-                <w:sz w:val="20"/>
-                <w:lang w:val="en-US"/>
-              </w:rPr>
-            </w:pPr>
-            <w:r>
-              <w:rPr>
-                <w:rFonts w:ascii="Times New Roman" w:hAnsi="Times New Roman" w:cs="Times New Roman"/>
-                <w:sz w:val="20"/>
+            <w:tcW w:w="456" w:type="dxa"/>
+          </w:tcPr>
+          <w:p>
+            <w:pPr>
+              <w:contextualSpacing/>
+              <w:jc w:val="center"/>
+              <w:rPr>
+                <w:rFonts w:ascii="Times New Roman" w:hAnsi="Times New Roman" w:cs="Times New Roman"/>
+                <w:sz w:val="24"/>
+                <w:lang w:val="en-US"/>
+              </w:rPr>
+            </w:pPr>
+            <w:r>
+              <w:rPr>
+                <w:rFonts w:ascii="Times New Roman" w:hAnsi="Times New Roman" w:cs="Times New Roman"/>
+                <w:sz w:val="24"/>
                 <w:lang w:val="en-US"/>
               </w:rPr>
               <w:t>14</w:t>
@@ -1149,22 +1158,22 @@
         </w:tc>
         <w:tc>
           <w:tcPr>
-            <w:tcW w:w="437" w:type="dxa"/>
-          </w:tcPr>
-          <w:p>
-            <w:pPr>
-              <w:contextualSpacing/>
-              <w:jc w:val="center"/>
-              <w:rPr>
-                <w:rFonts w:ascii="Times New Roman" w:hAnsi="Times New Roman" w:cs="Times New Roman"/>
-                <w:sz w:val="20"/>
-                <w:lang w:val="en-US"/>
-              </w:rPr>
-            </w:pPr>
-            <w:r>
-              <w:rPr>
-                <w:rFonts w:ascii="Times New Roman" w:hAnsi="Times New Roman" w:cs="Times New Roman"/>
-                <w:sz w:val="20"/>
+            <w:tcW w:w="456" w:type="dxa"/>
+          </w:tcPr>
+          <w:p>
+            <w:pPr>
+              <w:contextualSpacing/>
+              <w:jc w:val="center"/>
+              <w:rPr>
+                <w:rFonts w:ascii="Times New Roman" w:hAnsi="Times New Roman" w:cs="Times New Roman"/>
+                <w:sz w:val="24"/>
+                <w:lang w:val="en-US"/>
+              </w:rPr>
+            </w:pPr>
+            <w:r>
+              <w:rPr>
+                <w:rFonts w:ascii="Times New Roman" w:hAnsi="Times New Roman" w:cs="Times New Roman"/>
+                <w:sz w:val="24"/>
                 <w:lang w:val="en-US"/>
               </w:rPr>
               <w:t>13</w:t>
@@ -1173,22 +1182,22 @@
         </w:tc>
         <w:tc>
           <w:tcPr>
-            <w:tcW w:w="437" w:type="dxa"/>
-          </w:tcPr>
-          <w:p>
-            <w:pPr>
-              <w:contextualSpacing/>
-              <w:jc w:val="center"/>
-              <w:rPr>
-                <w:rFonts w:ascii="Times New Roman" w:hAnsi="Times New Roman" w:cs="Times New Roman"/>
-                <w:sz w:val="20"/>
-                <w:lang w:val="en-US"/>
-              </w:rPr>
-            </w:pPr>
-            <w:r>
-              <w:rPr>
-                <w:rFonts w:ascii="Times New Roman" w:hAnsi="Times New Roman" w:cs="Times New Roman"/>
-                <w:sz w:val="20"/>
+            <w:tcW w:w="456" w:type="dxa"/>
+          </w:tcPr>
+          <w:p>
+            <w:pPr>
+              <w:contextualSpacing/>
+              <w:jc w:val="center"/>
+              <w:rPr>
+                <w:rFonts w:ascii="Times New Roman" w:hAnsi="Times New Roman" w:cs="Times New Roman"/>
+                <w:sz w:val="24"/>
+                <w:lang w:val="en-US"/>
+              </w:rPr>
+            </w:pPr>
+            <w:r>
+              <w:rPr>
+                <w:rFonts w:ascii="Times New Roman" w:hAnsi="Times New Roman" w:cs="Times New Roman"/>
+                <w:sz w:val="24"/>
                 <w:lang w:val="en-US"/>
               </w:rPr>
               <w:t>12</w:t>
@@ -1197,22 +1206,22 @@
         </w:tc>
         <w:tc>
           <w:tcPr>
-            <w:tcW w:w="437" w:type="dxa"/>
-          </w:tcPr>
-          <w:p>
-            <w:pPr>
-              <w:contextualSpacing/>
-              <w:jc w:val="center"/>
-              <w:rPr>
-                <w:rFonts w:ascii="Times New Roman" w:hAnsi="Times New Roman" w:cs="Times New Roman"/>
-                <w:sz w:val="20"/>
-                <w:lang w:val="en-US"/>
-              </w:rPr>
-            </w:pPr>
-            <w:r>
-              <w:rPr>
-                <w:rFonts w:ascii="Times New Roman" w:hAnsi="Times New Roman" w:cs="Times New Roman"/>
-                <w:sz w:val="20"/>
+            <w:tcW w:w="456" w:type="dxa"/>
+          </w:tcPr>
+          <w:p>
+            <w:pPr>
+              <w:contextualSpacing/>
+              <w:jc w:val="center"/>
+              <w:rPr>
+                <w:rFonts w:ascii="Times New Roman" w:hAnsi="Times New Roman" w:cs="Times New Roman"/>
+                <w:sz w:val="24"/>
+                <w:lang w:val="en-US"/>
+              </w:rPr>
+            </w:pPr>
+            <w:r>
+              <w:rPr>
+                <w:rFonts w:ascii="Times New Roman" w:hAnsi="Times New Roman" w:cs="Times New Roman"/>
+                <w:sz w:val="24"/>
                 <w:lang w:val="en-US"/>
               </w:rPr>
               <w:t>11</w:t>
@@ -1221,22 +1230,22 @@
         </w:tc>
         <w:tc>
           <w:tcPr>
-            <w:tcW w:w="437" w:type="dxa"/>
-          </w:tcPr>
-          <w:p>
-            <w:pPr>
-              <w:contextualSpacing/>
-              <w:jc w:val="center"/>
-              <w:rPr>
-                <w:rFonts w:ascii="Times New Roman" w:hAnsi="Times New Roman" w:cs="Times New Roman"/>
-                <w:sz w:val="20"/>
-                <w:lang w:val="en-US"/>
-              </w:rPr>
-            </w:pPr>
-            <w:r>
-              <w:rPr>
-                <w:rFonts w:ascii="Times New Roman" w:hAnsi="Times New Roman" w:cs="Times New Roman"/>
-                <w:sz w:val="20"/>
+            <w:tcW w:w="456" w:type="dxa"/>
+          </w:tcPr>
+          <w:p>
+            <w:pPr>
+              <w:contextualSpacing/>
+              <w:jc w:val="center"/>
+              <w:rPr>
+                <w:rFonts w:ascii="Times New Roman" w:hAnsi="Times New Roman" w:cs="Times New Roman"/>
+                <w:sz w:val="24"/>
+                <w:lang w:val="en-US"/>
+              </w:rPr>
+            </w:pPr>
+            <w:r>
+              <w:rPr>
+                <w:rFonts w:ascii="Times New Roman" w:hAnsi="Times New Roman" w:cs="Times New Roman"/>
+                <w:sz w:val="24"/>
                 <w:lang w:val="en-US"/>
               </w:rPr>
               <w:t>10</w:t>
@@ -1245,22 +1254,22 @@
         </w:tc>
         <w:tc>
           <w:tcPr>
-            <w:tcW w:w="326" w:type="dxa"/>
-          </w:tcPr>
-          <w:p>
-            <w:pPr>
-              <w:contextualSpacing/>
-              <w:jc w:val="center"/>
-              <w:rPr>
-                <w:rFonts w:ascii="Times New Roman" w:hAnsi="Times New Roman" w:cs="Times New Roman"/>
-                <w:sz w:val="20"/>
-                <w:lang w:val="en-US"/>
-              </w:rPr>
-            </w:pPr>
-            <w:r>
-              <w:rPr>
-                <w:rFonts w:ascii="Times New Roman" w:hAnsi="Times New Roman" w:cs="Times New Roman"/>
-                <w:sz w:val="20"/>
+            <w:tcW w:w="336" w:type="dxa"/>
+          </w:tcPr>
+          <w:p>
+            <w:pPr>
+              <w:contextualSpacing/>
+              <w:jc w:val="center"/>
+              <w:rPr>
+                <w:rFonts w:ascii="Times New Roman" w:hAnsi="Times New Roman" w:cs="Times New Roman"/>
+                <w:sz w:val="24"/>
+                <w:lang w:val="en-US"/>
+              </w:rPr>
+            </w:pPr>
+            <w:r>
+              <w:rPr>
+                <w:rFonts w:ascii="Times New Roman" w:hAnsi="Times New Roman" w:cs="Times New Roman"/>
+                <w:sz w:val="24"/>
                 <w:lang w:val="en-US"/>
               </w:rPr>
               <w:t>9</w:t>
@@ -1269,22 +1278,22 @@
         </w:tc>
         <w:tc>
           <w:tcPr>
-            <w:tcW w:w="326" w:type="dxa"/>
-          </w:tcPr>
-          <w:p>
-            <w:pPr>
-              <w:contextualSpacing/>
-              <w:jc w:val="center"/>
-              <w:rPr>
-                <w:rFonts w:ascii="Times New Roman" w:hAnsi="Times New Roman" w:cs="Times New Roman"/>
-                <w:sz w:val="20"/>
-                <w:lang w:val="en-US"/>
-              </w:rPr>
-            </w:pPr>
-            <w:r>
-              <w:rPr>
-                <w:rFonts w:ascii="Times New Roman" w:hAnsi="Times New Roman" w:cs="Times New Roman"/>
-                <w:sz w:val="20"/>
+            <w:tcW w:w="336" w:type="dxa"/>
+          </w:tcPr>
+          <w:p>
+            <w:pPr>
+              <w:contextualSpacing/>
+              <w:jc w:val="center"/>
+              <w:rPr>
+                <w:rFonts w:ascii="Times New Roman" w:hAnsi="Times New Roman" w:cs="Times New Roman"/>
+                <w:sz w:val="24"/>
+                <w:lang w:val="en-US"/>
+              </w:rPr>
+            </w:pPr>
+            <w:r>
+              <w:rPr>
+                <w:rFonts w:ascii="Times New Roman" w:hAnsi="Times New Roman" w:cs="Times New Roman"/>
+                <w:sz w:val="24"/>
                 <w:lang w:val="en-US"/>
               </w:rPr>
               <w:t>8</w:t>
@@ -1293,22 +1302,22 @@
         </w:tc>
         <w:tc>
           <w:tcPr>
-            <w:tcW w:w="326" w:type="dxa"/>
-          </w:tcPr>
-          <w:p>
-            <w:pPr>
-              <w:contextualSpacing/>
-              <w:jc w:val="center"/>
-              <w:rPr>
-                <w:rFonts w:ascii="Times New Roman" w:hAnsi="Times New Roman" w:cs="Times New Roman"/>
-                <w:sz w:val="20"/>
-                <w:lang w:val="en-US"/>
-              </w:rPr>
-            </w:pPr>
-            <w:r>
-              <w:rPr>
-                <w:rFonts w:ascii="Times New Roman" w:hAnsi="Times New Roman" w:cs="Times New Roman"/>
-                <w:sz w:val="20"/>
+            <w:tcW w:w="336" w:type="dxa"/>
+          </w:tcPr>
+          <w:p>
+            <w:pPr>
+              <w:contextualSpacing/>
+              <w:jc w:val="center"/>
+              <w:rPr>
+                <w:rFonts w:ascii="Times New Roman" w:hAnsi="Times New Roman" w:cs="Times New Roman"/>
+                <w:sz w:val="24"/>
+                <w:lang w:val="en-US"/>
+              </w:rPr>
+            </w:pPr>
+            <w:r>
+              <w:rPr>
+                <w:rFonts w:ascii="Times New Roman" w:hAnsi="Times New Roman" w:cs="Times New Roman"/>
+                <w:sz w:val="24"/>
                 <w:lang w:val="en-US"/>
               </w:rPr>
               <w:t>7</w:t>
@@ -1317,22 +1326,22 @@
         </w:tc>
         <w:tc>
           <w:tcPr>
-            <w:tcW w:w="326" w:type="dxa"/>
-          </w:tcPr>
-          <w:p>
-            <w:pPr>
-              <w:contextualSpacing/>
-              <w:jc w:val="center"/>
-              <w:rPr>
-                <w:rFonts w:ascii="Times New Roman" w:hAnsi="Times New Roman" w:cs="Times New Roman"/>
-                <w:sz w:val="20"/>
-                <w:lang w:val="en-US"/>
-              </w:rPr>
-            </w:pPr>
-            <w:r>
-              <w:rPr>
-                <w:rFonts w:ascii="Times New Roman" w:hAnsi="Times New Roman" w:cs="Times New Roman"/>
-                <w:sz w:val="20"/>
+            <w:tcW w:w="336" w:type="dxa"/>
+          </w:tcPr>
+          <w:p>
+            <w:pPr>
+              <w:contextualSpacing/>
+              <w:jc w:val="center"/>
+              <w:rPr>
+                <w:rFonts w:ascii="Times New Roman" w:hAnsi="Times New Roman" w:cs="Times New Roman"/>
+                <w:sz w:val="24"/>
+                <w:lang w:val="en-US"/>
+              </w:rPr>
+            </w:pPr>
+            <w:r>
+              <w:rPr>
+                <w:rFonts w:ascii="Times New Roman" w:hAnsi="Times New Roman" w:cs="Times New Roman"/>
+                <w:sz w:val="24"/>
                 <w:lang w:val="en-US"/>
               </w:rPr>
               <w:t>6</w:t>
@@ -1341,22 +1350,22 @@
         </w:tc>
         <w:tc>
           <w:tcPr>
-            <w:tcW w:w="326" w:type="dxa"/>
-          </w:tcPr>
-          <w:p>
-            <w:pPr>
-              <w:contextualSpacing/>
-              <w:jc w:val="center"/>
-              <w:rPr>
-                <w:rFonts w:ascii="Times New Roman" w:hAnsi="Times New Roman" w:cs="Times New Roman"/>
-                <w:sz w:val="20"/>
-                <w:lang w:val="en-US"/>
-              </w:rPr>
-            </w:pPr>
-            <w:r>
-              <w:rPr>
-                <w:rFonts w:ascii="Times New Roman" w:hAnsi="Times New Roman" w:cs="Times New Roman"/>
-                <w:sz w:val="20"/>
+            <w:tcW w:w="336" w:type="dxa"/>
+          </w:tcPr>
+          <w:p>
+            <w:pPr>
+              <w:contextualSpacing/>
+              <w:jc w:val="center"/>
+              <w:rPr>
+                <w:rFonts w:ascii="Times New Roman" w:hAnsi="Times New Roman" w:cs="Times New Roman"/>
+                <w:sz w:val="24"/>
+                <w:lang w:val="en-US"/>
+              </w:rPr>
+            </w:pPr>
+            <w:r>
+              <w:rPr>
+                <w:rFonts w:ascii="Times New Roman" w:hAnsi="Times New Roman" w:cs="Times New Roman"/>
+                <w:sz w:val="24"/>
                 <w:lang w:val="en-US"/>
               </w:rPr>
               <w:t>5</w:t>
@@ -1365,22 +1374,22 @@
         </w:tc>
         <w:tc>
           <w:tcPr>
-            <w:tcW w:w="326" w:type="dxa"/>
-          </w:tcPr>
-          <w:p>
-            <w:pPr>
-              <w:contextualSpacing/>
-              <w:jc w:val="center"/>
-              <w:rPr>
-                <w:rFonts w:ascii="Times New Roman" w:hAnsi="Times New Roman" w:cs="Times New Roman"/>
-                <w:sz w:val="20"/>
-                <w:lang w:val="en-US"/>
-              </w:rPr>
-            </w:pPr>
-            <w:r>
-              <w:rPr>
-                <w:rFonts w:ascii="Times New Roman" w:hAnsi="Times New Roman" w:cs="Times New Roman"/>
-                <w:sz w:val="20"/>
+            <w:tcW w:w="336" w:type="dxa"/>
+          </w:tcPr>
+          <w:p>
+            <w:pPr>
+              <w:contextualSpacing/>
+              <w:jc w:val="center"/>
+              <w:rPr>
+                <w:rFonts w:ascii="Times New Roman" w:hAnsi="Times New Roman" w:cs="Times New Roman"/>
+                <w:sz w:val="24"/>
+                <w:lang w:val="en-US"/>
+              </w:rPr>
+            </w:pPr>
+            <w:r>
+              <w:rPr>
+                <w:rFonts w:ascii="Times New Roman" w:hAnsi="Times New Roman" w:cs="Times New Roman"/>
+                <w:sz w:val="24"/>
                 <w:lang w:val="en-US"/>
               </w:rPr>
               <w:t>4</w:t>
@@ -1389,22 +1398,22 @@
         </w:tc>
         <w:tc>
           <w:tcPr>
-            <w:tcW w:w="316" w:type="dxa"/>
-          </w:tcPr>
-          <w:p>
-            <w:pPr>
-              <w:contextualSpacing/>
-              <w:jc w:val="center"/>
-              <w:rPr>
-                <w:rFonts w:ascii="Times New Roman" w:hAnsi="Times New Roman" w:cs="Times New Roman"/>
-                <w:sz w:val="20"/>
-                <w:lang w:val="en-US"/>
-              </w:rPr>
-            </w:pPr>
-            <w:r>
-              <w:rPr>
-                <w:rFonts w:ascii="Times New Roman" w:hAnsi="Times New Roman" w:cs="Times New Roman"/>
-                <w:sz w:val="20"/>
+            <w:tcW w:w="486" w:type="dxa"/>
+          </w:tcPr>
+          <w:p>
+            <w:pPr>
+              <w:contextualSpacing/>
+              <w:jc w:val="center"/>
+              <w:rPr>
+                <w:rFonts w:ascii="Times New Roman" w:hAnsi="Times New Roman" w:cs="Times New Roman"/>
+                <w:sz w:val="24"/>
+                <w:lang w:val="en-US"/>
+              </w:rPr>
+            </w:pPr>
+            <w:r>
+              <w:rPr>
+                <w:rFonts w:ascii="Times New Roman" w:hAnsi="Times New Roman" w:cs="Times New Roman"/>
+                <w:sz w:val="24"/>
                 <w:lang w:val="en-US"/>
               </w:rPr>
               <w:t>3</w:t>
@@ -1413,22 +1422,22 @@
         </w:tc>
         <w:tc>
           <w:tcPr>
-            <w:tcW w:w="316" w:type="dxa"/>
-          </w:tcPr>
-          <w:p>
-            <w:pPr>
-              <w:contextualSpacing/>
-              <w:jc w:val="center"/>
-              <w:rPr>
-                <w:rFonts w:ascii="Times New Roman" w:hAnsi="Times New Roman" w:cs="Times New Roman"/>
-                <w:sz w:val="20"/>
-                <w:lang w:val="en-US"/>
-              </w:rPr>
-            </w:pPr>
-            <w:r>
-              <w:rPr>
-                <w:rFonts w:ascii="Times New Roman" w:hAnsi="Times New Roman" w:cs="Times New Roman"/>
-                <w:sz w:val="20"/>
+            <w:tcW w:w="486" w:type="dxa"/>
+          </w:tcPr>
+          <w:p>
+            <w:pPr>
+              <w:contextualSpacing/>
+              <w:jc w:val="center"/>
+              <w:rPr>
+                <w:rFonts w:ascii="Times New Roman" w:hAnsi="Times New Roman" w:cs="Times New Roman"/>
+                <w:sz w:val="24"/>
+                <w:lang w:val="en-US"/>
+              </w:rPr>
+            </w:pPr>
+            <w:r>
+              <w:rPr>
+                <w:rFonts w:ascii="Times New Roman" w:hAnsi="Times New Roman" w:cs="Times New Roman"/>
+                <w:sz w:val="24"/>
                 <w:lang w:val="en-US"/>
               </w:rPr>
               <w:t>2</w:t>
@@ -1437,22 +1446,22 @@
         </w:tc>
         <w:tc>
           <w:tcPr>
-            <w:tcW w:w="326" w:type="dxa"/>
-          </w:tcPr>
-          <w:p>
-            <w:pPr>
-              <w:contextualSpacing/>
-              <w:jc w:val="center"/>
-              <w:rPr>
-                <w:rFonts w:ascii="Times New Roman" w:hAnsi="Times New Roman" w:cs="Times New Roman"/>
-                <w:sz w:val="20"/>
-                <w:lang w:val="en-US"/>
-              </w:rPr>
-            </w:pPr>
-            <w:r>
-              <w:rPr>
-                <w:rFonts w:ascii="Times New Roman" w:hAnsi="Times New Roman" w:cs="Times New Roman"/>
-                <w:sz w:val="20"/>
+            <w:tcW w:w="364" w:type="dxa"/>
+          </w:tcPr>
+          <w:p>
+            <w:pPr>
+              <w:contextualSpacing/>
+              <w:jc w:val="center"/>
+              <w:rPr>
+                <w:rFonts w:ascii="Times New Roman" w:hAnsi="Times New Roman" w:cs="Times New Roman"/>
+                <w:sz w:val="24"/>
+                <w:lang w:val="en-US"/>
+              </w:rPr>
+            </w:pPr>
+            <w:r>
+              <w:rPr>
+                <w:rFonts w:ascii="Times New Roman" w:hAnsi="Times New Roman" w:cs="Times New Roman"/>
+                <w:sz w:val="24"/>
                 <w:lang w:val="en-US"/>
               </w:rPr>
               <w:t>1</w:t>
@@ -1461,22 +1470,22 @@
         </w:tc>
         <w:tc>
           <w:tcPr>
-            <w:tcW w:w="326" w:type="dxa"/>
-          </w:tcPr>
-          <w:p>
-            <w:pPr>
-              <w:contextualSpacing/>
-              <w:jc w:val="center"/>
-              <w:rPr>
-                <w:rFonts w:ascii="Times New Roman" w:hAnsi="Times New Roman" w:cs="Times New Roman"/>
-                <w:sz w:val="20"/>
-                <w:lang w:val="en-US"/>
-              </w:rPr>
-            </w:pPr>
-            <w:r>
-              <w:rPr>
-                <w:rFonts w:ascii="Times New Roman" w:hAnsi="Times New Roman" w:cs="Times New Roman"/>
-                <w:sz w:val="20"/>
+            <w:tcW w:w="364" w:type="dxa"/>
+          </w:tcPr>
+          <w:p>
+            <w:pPr>
+              <w:contextualSpacing/>
+              <w:jc w:val="center"/>
+              <w:rPr>
+                <w:rFonts w:ascii="Times New Roman" w:hAnsi="Times New Roman" w:cs="Times New Roman"/>
+                <w:sz w:val="24"/>
+                <w:lang w:val="en-US"/>
+              </w:rPr>
+            </w:pPr>
+            <w:r>
+              <w:rPr>
+                <w:rFonts w:ascii="Times New Roman" w:hAnsi="Times New Roman" w:cs="Times New Roman"/>
+                <w:sz w:val="24"/>
                 <w:lang w:val="en-US"/>
               </w:rPr>
               <w:t>0</w:t>
@@ -1487,7 +1496,7 @@
       <w:tr>
         <w:tc>
           <w:tcPr>
-            <w:tcW w:w="450" w:type="dxa"/>
+            <w:tcW w:w="630" w:type="dxa"/>
           </w:tcPr>
           <w:p>
             <w:pPr>
@@ -1503,7 +1512,7 @@
         </w:tc>
         <w:tc>
           <w:tcPr>
-            <w:tcW w:w="874" w:type="dxa"/>
+            <w:tcW w:w="912" w:type="dxa"/>
             <w:gridSpan w:val="2"/>
           </w:tcPr>
           <w:p>
@@ -1528,7 +1537,7 @@
         </w:tc>
         <w:tc>
           <w:tcPr>
-            <w:tcW w:w="6770" w:type="dxa"/>
+            <w:tcW w:w="7056" w:type="dxa"/>
             <w:gridSpan w:val="16"/>
           </w:tcPr>
           <w:p>
@@ -1555,7 +1564,7 @@
         </w:tc>
         <w:tc>
           <w:tcPr>
-            <w:tcW w:w="1304" w:type="dxa"/>
+            <w:tcW w:w="1344" w:type="dxa"/>
             <w:gridSpan w:val="4"/>
           </w:tcPr>
           <w:p>
@@ -1582,7 +1591,57 @@
         </w:tc>
         <w:tc>
           <w:tcPr>
-            <w:tcW w:w="632" w:type="dxa"/>
+            <w:tcW w:w="486" w:type="dxa"/>
+          </w:tcPr>
+          <w:p>
+            <w:pPr>
+              <w:contextualSpacing/>
+              <w:jc w:val="center"/>
+              <w:rPr>
+                <w:rFonts w:ascii="Times New Roman" w:hAnsi="Times New Roman" w:cs="Times New Roman"/>
+                <w:sz w:val="20"/>
+                <w:lang w:val="en-US"/>
+              </w:rPr>
+            </w:pPr>
+            <w:proofErr w:type="spellStart"/>
+            <w:r>
+              <w:rPr>
+                <w:rFonts w:ascii="Times New Roman" w:hAnsi="Times New Roman" w:cs="Times New Roman"/>
+                <w:sz w:val="20"/>
+                <w:lang w:val="en-US"/>
+              </w:rPr>
+              <w:t>newSkier</w:t>
+            </w:r>
+            <w:proofErr w:type="spellEnd"/>
+          </w:p>
+        </w:tc>
+        <w:tc>
+          <w:tcPr>
+            <w:tcW w:w="486" w:type="dxa"/>
+          </w:tcPr>
+          <w:p>
+            <w:pPr>
+              <w:contextualSpacing/>
+              <w:jc w:val="center"/>
+              <w:rPr>
+                <w:rFonts w:ascii="Times New Roman" w:hAnsi="Times New Roman" w:cs="Times New Roman"/>
+                <w:sz w:val="20"/>
+                <w:lang w:val="en-US"/>
+              </w:rPr>
+            </w:pPr>
+            <w:r>
+              <w:rPr>
+                <w:rFonts w:ascii="Times New Roman" w:hAnsi="Times New Roman" w:cs="Times New Roman"/>
+                <w:sz w:val="20"/>
+                <w:lang w:val="en-US"/>
+              </w:rPr>
+              <w:t>reboot</w:t>
+            </w:r>
+          </w:p>
+        </w:tc>
+        <w:tc>
+          <w:tcPr>
+            <w:tcW w:w="728" w:type="dxa"/>
             <w:gridSpan w:val="2"/>
           </w:tcPr>
           <w:p>
@@ -1595,41 +1654,16 @@
                 <w:lang w:val="en-US"/>
               </w:rPr>
             </w:pPr>
-            <w:proofErr w:type="spellStart"/>
             <w:r>
               <w:rPr>
                 <w:rFonts w:ascii="Times New Roman" w:hAnsi="Times New Roman" w:cs="Times New Roman"/>
                 <w:sz w:val="20"/>
                 <w:lang w:val="en-US"/>
               </w:rPr>
-              <w:t>newSkier</w:t>
-            </w:r>
-            <w:proofErr w:type="spellEnd"/>
-          </w:p>
-        </w:tc>
-        <w:tc>
-          <w:tcPr>
-            <w:tcW w:w="652" w:type="dxa"/>
-            <w:gridSpan w:val="2"/>
-          </w:tcPr>
-          <w:p>
-            <w:pPr>
-              <w:contextualSpacing/>
-              <w:jc w:val="center"/>
-              <w:rPr>
-                <w:rFonts w:ascii="Times New Roman" w:hAnsi="Times New Roman" w:cs="Times New Roman"/>
-                <w:sz w:val="20"/>
-                <w:lang w:val="en-US"/>
-              </w:rPr>
-            </w:pPr>
-            <w:r>
-              <w:rPr>
-                <w:rFonts w:ascii="Times New Roman" w:hAnsi="Times New Roman" w:cs="Times New Roman"/>
-                <w:sz w:val="20"/>
-                <w:lang w:val="en-US"/>
-              </w:rPr>
-              <w:t>reboot</w:t>
-            </w:r>
+              <w:t>idSkier</w:t>
+            </w:r>
+            <w:bookmarkStart w:id="0" w:name="_GoBack"/>
+            <w:bookmarkEnd w:id="0"/>
           </w:p>
         </w:tc>
       </w:tr>
@@ -1643,8 +1677,6 @@
           <w:lang w:val="en-US"/>
         </w:rPr>
       </w:pPr>
-      <w:bookmarkStart w:id="0" w:name="_GoBack"/>
-      <w:bookmarkEnd w:id="0"/>
     </w:p>
     <w:p>
       <w:pPr>
@@ -2136,33 +2168,33 @@
         <w:tblLook w:val="04A0" w:firstRow="1" w:lastRow="0" w:firstColumn="1" w:lastColumn="0" w:noHBand="0" w:noVBand="1"/>
       </w:tblPr>
       <w:tblGrid>
-        <w:gridCol w:w="429"/>
-        <w:gridCol w:w="417"/>
-        <w:gridCol w:w="417"/>
-        <w:gridCol w:w="417"/>
-        <w:gridCol w:w="416"/>
-        <w:gridCol w:w="416"/>
-        <w:gridCol w:w="416"/>
-        <w:gridCol w:w="416"/>
-        <w:gridCol w:w="416"/>
-        <w:gridCol w:w="416"/>
-        <w:gridCol w:w="416"/>
-        <w:gridCol w:w="416"/>
-        <w:gridCol w:w="416"/>
-        <w:gridCol w:w="416"/>
-        <w:gridCol w:w="416"/>
-        <w:gridCol w:w="416"/>
-        <w:gridCol w:w="416"/>
-        <w:gridCol w:w="316"/>
-        <w:gridCol w:w="316"/>
+        <w:gridCol w:w="630"/>
+        <w:gridCol w:w="456"/>
+        <w:gridCol w:w="456"/>
+        <w:gridCol w:w="456"/>
+        <w:gridCol w:w="456"/>
+        <w:gridCol w:w="456"/>
+        <w:gridCol w:w="456"/>
+        <w:gridCol w:w="456"/>
+        <w:gridCol w:w="456"/>
+        <w:gridCol w:w="456"/>
+        <w:gridCol w:w="456"/>
+        <w:gridCol w:w="456"/>
+        <w:gridCol w:w="456"/>
+        <w:gridCol w:w="456"/>
+        <w:gridCol w:w="456"/>
+        <w:gridCol w:w="456"/>
+        <w:gridCol w:w="456"/>
+        <w:gridCol w:w="336"/>
+        <w:gridCol w:w="336"/>
         <w:gridCol w:w="375"/>
         <w:gridCol w:w="375"/>
         <w:gridCol w:w="415"/>
         <w:gridCol w:w="415"/>
         <w:gridCol w:w="375"/>
         <w:gridCol w:w="375"/>
-        <w:gridCol w:w="316"/>
-        <w:gridCol w:w="316"/>
+        <w:gridCol w:w="336"/>
+        <w:gridCol w:w="336"/>
       </w:tblGrid>
       <w:tr>
         <w:tc>
@@ -2182,10 +2214,10 @@
             <w:r>
               <w:rPr>
                 <w:rFonts w:ascii="Times New Roman" w:hAnsi="Times New Roman" w:cs="Times New Roman"/>
-                <w:sz w:val="20"/>
-                <w:lang w:val="en-US"/>
-              </w:rPr>
-              <w:t>bit</w:t>
+                <w:sz w:val="24"/>
+                <w:lang w:val="en-US"/>
+              </w:rPr>
+              <w:t>byte</w:t>
             </w:r>
           </w:p>
         </w:tc>
@@ -2199,14 +2231,14 @@
               <w:jc w:val="center"/>
               <w:rPr>
                 <w:rFonts w:ascii="Times New Roman" w:hAnsi="Times New Roman" w:cs="Times New Roman"/>
-                <w:sz w:val="20"/>
-                <w:lang w:val="en-US"/>
-              </w:rPr>
-            </w:pPr>
-            <w:r>
-              <w:rPr>
-                <w:rFonts w:ascii="Times New Roman" w:hAnsi="Times New Roman" w:cs="Times New Roman"/>
-                <w:sz w:val="20"/>
+                <w:sz w:val="24"/>
+                <w:lang w:val="en-US"/>
+              </w:rPr>
+            </w:pPr>
+            <w:r>
+              <w:rPr>
+                <w:rFonts w:ascii="Times New Roman" w:hAnsi="Times New Roman" w:cs="Times New Roman"/>
+                <w:sz w:val="24"/>
                 <w:lang w:val="en-US"/>
               </w:rPr>
               <w:t>25</w:t>
@@ -2223,14 +2255,14 @@
               <w:jc w:val="center"/>
               <w:rPr>
                 <w:rFonts w:ascii="Times New Roman" w:hAnsi="Times New Roman" w:cs="Times New Roman"/>
-                <w:sz w:val="20"/>
-                <w:lang w:val="en-US"/>
-              </w:rPr>
-            </w:pPr>
-            <w:r>
-              <w:rPr>
-                <w:rFonts w:ascii="Times New Roman" w:hAnsi="Times New Roman" w:cs="Times New Roman"/>
-                <w:sz w:val="20"/>
+                <w:sz w:val="24"/>
+                <w:lang w:val="en-US"/>
+              </w:rPr>
+            </w:pPr>
+            <w:r>
+              <w:rPr>
+                <w:rFonts w:ascii="Times New Roman" w:hAnsi="Times New Roman" w:cs="Times New Roman"/>
+                <w:sz w:val="24"/>
                 <w:lang w:val="en-US"/>
               </w:rPr>
               <w:t>24</w:t>
@@ -2247,14 +2279,14 @@
               <w:jc w:val="center"/>
               <w:rPr>
                 <w:rFonts w:ascii="Times New Roman" w:hAnsi="Times New Roman" w:cs="Times New Roman"/>
-                <w:sz w:val="20"/>
-                <w:lang w:val="en-US"/>
-              </w:rPr>
-            </w:pPr>
-            <w:r>
-              <w:rPr>
-                <w:rFonts w:ascii="Times New Roman" w:hAnsi="Times New Roman" w:cs="Times New Roman"/>
-                <w:sz w:val="20"/>
+                <w:sz w:val="24"/>
+                <w:lang w:val="en-US"/>
+              </w:rPr>
+            </w:pPr>
+            <w:r>
+              <w:rPr>
+                <w:rFonts w:ascii="Times New Roman" w:hAnsi="Times New Roman" w:cs="Times New Roman"/>
+                <w:sz w:val="24"/>
                 <w:lang w:val="en-US"/>
               </w:rPr>
               <w:t>23</w:t>
@@ -2271,14 +2303,14 @@
               <w:jc w:val="center"/>
               <w:rPr>
                 <w:rFonts w:ascii="Times New Roman" w:hAnsi="Times New Roman" w:cs="Times New Roman"/>
-                <w:sz w:val="20"/>
-                <w:lang w:val="en-US"/>
-              </w:rPr>
-            </w:pPr>
-            <w:r>
-              <w:rPr>
-                <w:rFonts w:ascii="Times New Roman" w:hAnsi="Times New Roman" w:cs="Times New Roman"/>
-                <w:sz w:val="20"/>
+                <w:sz w:val="24"/>
+                <w:lang w:val="en-US"/>
+              </w:rPr>
+            </w:pPr>
+            <w:r>
+              <w:rPr>
+                <w:rFonts w:ascii="Times New Roman" w:hAnsi="Times New Roman" w:cs="Times New Roman"/>
+                <w:sz w:val="24"/>
                 <w:lang w:val="en-US"/>
               </w:rPr>
               <w:t>22</w:t>
@@ -2295,14 +2327,14 @@
               <w:jc w:val="center"/>
               <w:rPr>
                 <w:rFonts w:ascii="Times New Roman" w:hAnsi="Times New Roman" w:cs="Times New Roman"/>
-                <w:sz w:val="20"/>
-                <w:lang w:val="en-US"/>
-              </w:rPr>
-            </w:pPr>
-            <w:r>
-              <w:rPr>
-                <w:rFonts w:ascii="Times New Roman" w:hAnsi="Times New Roman" w:cs="Times New Roman"/>
-                <w:sz w:val="20"/>
+                <w:sz w:val="24"/>
+                <w:lang w:val="en-US"/>
+              </w:rPr>
+            </w:pPr>
+            <w:r>
+              <w:rPr>
+                <w:rFonts w:ascii="Times New Roman" w:hAnsi="Times New Roman" w:cs="Times New Roman"/>
+                <w:sz w:val="24"/>
                 <w:lang w:val="en-US"/>
               </w:rPr>
               <w:t>21</w:t>
@@ -2319,14 +2351,14 @@
               <w:jc w:val="center"/>
               <w:rPr>
                 <w:rFonts w:ascii="Times New Roman" w:hAnsi="Times New Roman" w:cs="Times New Roman"/>
-                <w:sz w:val="20"/>
-                <w:lang w:val="en-US"/>
-              </w:rPr>
-            </w:pPr>
-            <w:r>
-              <w:rPr>
-                <w:rFonts w:ascii="Times New Roman" w:hAnsi="Times New Roman" w:cs="Times New Roman"/>
-                <w:sz w:val="20"/>
+                <w:sz w:val="24"/>
+                <w:lang w:val="en-US"/>
+              </w:rPr>
+            </w:pPr>
+            <w:r>
+              <w:rPr>
+                <w:rFonts w:ascii="Times New Roman" w:hAnsi="Times New Roman" w:cs="Times New Roman"/>
+                <w:sz w:val="24"/>
                 <w:lang w:val="en-US"/>
               </w:rPr>
               <w:t>20</w:t>
@@ -2343,14 +2375,14 @@
               <w:jc w:val="center"/>
               <w:rPr>
                 <w:rFonts w:ascii="Times New Roman" w:hAnsi="Times New Roman" w:cs="Times New Roman"/>
-                <w:sz w:val="20"/>
-                <w:lang w:val="en-US"/>
-              </w:rPr>
-            </w:pPr>
-            <w:r>
-              <w:rPr>
-                <w:rFonts w:ascii="Times New Roman" w:hAnsi="Times New Roman" w:cs="Times New Roman"/>
-                <w:sz w:val="20"/>
+                <w:sz w:val="24"/>
+                <w:lang w:val="en-US"/>
+              </w:rPr>
+            </w:pPr>
+            <w:r>
+              <w:rPr>
+                <w:rFonts w:ascii="Times New Roman" w:hAnsi="Times New Roman" w:cs="Times New Roman"/>
+                <w:sz w:val="24"/>
                 <w:lang w:val="en-US"/>
               </w:rPr>
               <w:t>19</w:t>
@@ -2367,14 +2399,14 @@
               <w:jc w:val="center"/>
               <w:rPr>
                 <w:rFonts w:ascii="Times New Roman" w:hAnsi="Times New Roman" w:cs="Times New Roman"/>
-                <w:sz w:val="20"/>
-                <w:lang w:val="en-US"/>
-              </w:rPr>
-            </w:pPr>
-            <w:r>
-              <w:rPr>
-                <w:rFonts w:ascii="Times New Roman" w:hAnsi="Times New Roman" w:cs="Times New Roman"/>
-                <w:sz w:val="20"/>
+                <w:sz w:val="24"/>
+                <w:lang w:val="en-US"/>
+              </w:rPr>
+            </w:pPr>
+            <w:r>
+              <w:rPr>
+                <w:rFonts w:ascii="Times New Roman" w:hAnsi="Times New Roman" w:cs="Times New Roman"/>
+                <w:sz w:val="24"/>
                 <w:lang w:val="en-US"/>
               </w:rPr>
               <w:t>18</w:t>
@@ -2391,14 +2423,14 @@
               <w:jc w:val="center"/>
               <w:rPr>
                 <w:rFonts w:ascii="Times New Roman" w:hAnsi="Times New Roman" w:cs="Times New Roman"/>
-                <w:sz w:val="20"/>
-                <w:lang w:val="en-US"/>
-              </w:rPr>
-            </w:pPr>
-            <w:r>
-              <w:rPr>
-                <w:rFonts w:ascii="Times New Roman" w:hAnsi="Times New Roman" w:cs="Times New Roman"/>
-                <w:sz w:val="20"/>
+                <w:sz w:val="24"/>
+                <w:lang w:val="en-US"/>
+              </w:rPr>
+            </w:pPr>
+            <w:r>
+              <w:rPr>
+                <w:rFonts w:ascii="Times New Roman" w:hAnsi="Times New Roman" w:cs="Times New Roman"/>
+                <w:sz w:val="24"/>
                 <w:lang w:val="en-US"/>
               </w:rPr>
               <w:t>17</w:t>
@@ -2415,14 +2447,14 @@
               <w:jc w:val="center"/>
               <w:rPr>
                 <w:rFonts w:ascii="Times New Roman" w:hAnsi="Times New Roman" w:cs="Times New Roman"/>
-                <w:sz w:val="20"/>
-                <w:lang w:val="en-US"/>
-              </w:rPr>
-            </w:pPr>
-            <w:r>
-              <w:rPr>
-                <w:rFonts w:ascii="Times New Roman" w:hAnsi="Times New Roman" w:cs="Times New Roman"/>
-                <w:sz w:val="20"/>
+                <w:sz w:val="24"/>
+                <w:lang w:val="en-US"/>
+              </w:rPr>
+            </w:pPr>
+            <w:r>
+              <w:rPr>
+                <w:rFonts w:ascii="Times New Roman" w:hAnsi="Times New Roman" w:cs="Times New Roman"/>
+                <w:sz w:val="24"/>
                 <w:lang w:val="en-US"/>
               </w:rPr>
               <w:t>16</w:t>
@@ -2439,14 +2471,14 @@
               <w:jc w:val="center"/>
               <w:rPr>
                 <w:rFonts w:ascii="Times New Roman" w:hAnsi="Times New Roman" w:cs="Times New Roman"/>
-                <w:sz w:val="20"/>
-                <w:lang w:val="en-US"/>
-              </w:rPr>
-            </w:pPr>
-            <w:r>
-              <w:rPr>
-                <w:rFonts w:ascii="Times New Roman" w:hAnsi="Times New Roman" w:cs="Times New Roman"/>
-                <w:sz w:val="20"/>
+                <w:sz w:val="24"/>
+                <w:lang w:val="en-US"/>
+              </w:rPr>
+            </w:pPr>
+            <w:r>
+              <w:rPr>
+                <w:rFonts w:ascii="Times New Roman" w:hAnsi="Times New Roman" w:cs="Times New Roman"/>
+                <w:sz w:val="24"/>
                 <w:lang w:val="en-US"/>
               </w:rPr>
               <w:t>15</w:t>
@@ -2463,14 +2495,14 @@
               <w:jc w:val="center"/>
               <w:rPr>
                 <w:rFonts w:ascii="Times New Roman" w:hAnsi="Times New Roman" w:cs="Times New Roman"/>
-                <w:sz w:val="20"/>
-                <w:lang w:val="en-US"/>
-              </w:rPr>
-            </w:pPr>
-            <w:r>
-              <w:rPr>
-                <w:rFonts w:ascii="Times New Roman" w:hAnsi="Times New Roman" w:cs="Times New Roman"/>
-                <w:sz w:val="20"/>
+                <w:sz w:val="24"/>
+                <w:lang w:val="en-US"/>
+              </w:rPr>
+            </w:pPr>
+            <w:r>
+              <w:rPr>
+                <w:rFonts w:ascii="Times New Roman" w:hAnsi="Times New Roman" w:cs="Times New Roman"/>
+                <w:sz w:val="24"/>
                 <w:lang w:val="en-US"/>
               </w:rPr>
               <w:t>14</w:t>
@@ -2487,14 +2519,14 @@
               <w:jc w:val="center"/>
               <w:rPr>
                 <w:rFonts w:ascii="Times New Roman" w:hAnsi="Times New Roman" w:cs="Times New Roman"/>
-                <w:sz w:val="20"/>
-                <w:lang w:val="en-US"/>
-              </w:rPr>
-            </w:pPr>
-            <w:r>
-              <w:rPr>
-                <w:rFonts w:ascii="Times New Roman" w:hAnsi="Times New Roman" w:cs="Times New Roman"/>
-                <w:sz w:val="20"/>
+                <w:sz w:val="24"/>
+                <w:lang w:val="en-US"/>
+              </w:rPr>
+            </w:pPr>
+            <w:r>
+              <w:rPr>
+                <w:rFonts w:ascii="Times New Roman" w:hAnsi="Times New Roman" w:cs="Times New Roman"/>
+                <w:sz w:val="24"/>
                 <w:lang w:val="en-US"/>
               </w:rPr>
               <w:t>13</w:t>
@@ -2511,14 +2543,14 @@
               <w:jc w:val="center"/>
               <w:rPr>
                 <w:rFonts w:ascii="Times New Roman" w:hAnsi="Times New Roman" w:cs="Times New Roman"/>
-                <w:sz w:val="20"/>
-                <w:lang w:val="en-US"/>
-              </w:rPr>
-            </w:pPr>
-            <w:r>
-              <w:rPr>
-                <w:rFonts w:ascii="Times New Roman" w:hAnsi="Times New Roman" w:cs="Times New Roman"/>
-                <w:sz w:val="20"/>
+                <w:sz w:val="24"/>
+                <w:lang w:val="en-US"/>
+              </w:rPr>
+            </w:pPr>
+            <w:r>
+              <w:rPr>
+                <w:rFonts w:ascii="Times New Roman" w:hAnsi="Times New Roman" w:cs="Times New Roman"/>
+                <w:sz w:val="24"/>
                 <w:lang w:val="en-US"/>
               </w:rPr>
               <w:t>12</w:t>
@@ -2535,14 +2567,14 @@
               <w:jc w:val="center"/>
               <w:rPr>
                 <w:rFonts w:ascii="Times New Roman" w:hAnsi="Times New Roman" w:cs="Times New Roman"/>
-                <w:sz w:val="20"/>
-                <w:lang w:val="en-US"/>
-              </w:rPr>
-            </w:pPr>
-            <w:r>
-              <w:rPr>
-                <w:rFonts w:ascii="Times New Roman" w:hAnsi="Times New Roman" w:cs="Times New Roman"/>
-                <w:sz w:val="20"/>
+                <w:sz w:val="24"/>
+                <w:lang w:val="en-US"/>
+              </w:rPr>
+            </w:pPr>
+            <w:r>
+              <w:rPr>
+                <w:rFonts w:ascii="Times New Roman" w:hAnsi="Times New Roman" w:cs="Times New Roman"/>
+                <w:sz w:val="24"/>
                 <w:lang w:val="en-US"/>
               </w:rPr>
               <w:t>11</w:t>
@@ -2559,14 +2591,14 @@
               <w:jc w:val="center"/>
               <w:rPr>
                 <w:rFonts w:ascii="Times New Roman" w:hAnsi="Times New Roman" w:cs="Times New Roman"/>
-                <w:sz w:val="20"/>
-                <w:lang w:val="en-US"/>
-              </w:rPr>
-            </w:pPr>
-            <w:r>
-              <w:rPr>
-                <w:rFonts w:ascii="Times New Roman" w:hAnsi="Times New Roman" w:cs="Times New Roman"/>
-                <w:sz w:val="20"/>
+                <w:sz w:val="24"/>
+                <w:lang w:val="en-US"/>
+              </w:rPr>
+            </w:pPr>
+            <w:r>
+              <w:rPr>
+                <w:rFonts w:ascii="Times New Roman" w:hAnsi="Times New Roman" w:cs="Times New Roman"/>
+                <w:sz w:val="24"/>
                 <w:lang w:val="en-US"/>
               </w:rPr>
               <w:t>10</w:t>
@@ -2583,14 +2615,14 @@
               <w:jc w:val="center"/>
               <w:rPr>
                 <w:rFonts w:ascii="Times New Roman" w:hAnsi="Times New Roman" w:cs="Times New Roman"/>
-                <w:sz w:val="20"/>
-                <w:lang w:val="en-US"/>
-              </w:rPr>
-            </w:pPr>
-            <w:r>
-              <w:rPr>
-                <w:rFonts w:ascii="Times New Roman" w:hAnsi="Times New Roman" w:cs="Times New Roman"/>
-                <w:sz w:val="20"/>
+                <w:sz w:val="24"/>
+                <w:lang w:val="en-US"/>
+              </w:rPr>
+            </w:pPr>
+            <w:r>
+              <w:rPr>
+                <w:rFonts w:ascii="Times New Roman" w:hAnsi="Times New Roman" w:cs="Times New Roman"/>
+                <w:sz w:val="24"/>
                 <w:lang w:val="en-US"/>
               </w:rPr>
               <w:t>9</w:t>
@@ -2607,14 +2639,14 @@
               <w:jc w:val="center"/>
               <w:rPr>
                 <w:rFonts w:ascii="Times New Roman" w:hAnsi="Times New Roman" w:cs="Times New Roman"/>
-                <w:sz w:val="20"/>
-                <w:lang w:val="en-US"/>
-              </w:rPr>
-            </w:pPr>
-            <w:r>
-              <w:rPr>
-                <w:rFonts w:ascii="Times New Roman" w:hAnsi="Times New Roman" w:cs="Times New Roman"/>
-                <w:sz w:val="20"/>
+                <w:sz w:val="24"/>
+                <w:lang w:val="en-US"/>
+              </w:rPr>
+            </w:pPr>
+            <w:r>
+              <w:rPr>
+                <w:rFonts w:ascii="Times New Roman" w:hAnsi="Times New Roman" w:cs="Times New Roman"/>
+                <w:sz w:val="24"/>
                 <w:lang w:val="en-US"/>
               </w:rPr>
               <w:t>8</w:t>
@@ -2631,14 +2663,14 @@
               <w:jc w:val="center"/>
               <w:rPr>
                 <w:rFonts w:ascii="Times New Roman" w:hAnsi="Times New Roman" w:cs="Times New Roman"/>
-                <w:sz w:val="20"/>
-                <w:lang w:val="en-US"/>
-              </w:rPr>
-            </w:pPr>
-            <w:r>
-              <w:rPr>
-                <w:rFonts w:ascii="Times New Roman" w:hAnsi="Times New Roman" w:cs="Times New Roman"/>
-                <w:sz w:val="20"/>
+                <w:sz w:val="24"/>
+                <w:lang w:val="en-US"/>
+              </w:rPr>
+            </w:pPr>
+            <w:r>
+              <w:rPr>
+                <w:rFonts w:ascii="Times New Roman" w:hAnsi="Times New Roman" w:cs="Times New Roman"/>
+                <w:sz w:val="24"/>
                 <w:lang w:val="en-US"/>
               </w:rPr>
               <w:t>7</w:t>
@@ -2655,14 +2687,14 @@
               <w:jc w:val="center"/>
               <w:rPr>
                 <w:rFonts w:ascii="Times New Roman" w:hAnsi="Times New Roman" w:cs="Times New Roman"/>
-                <w:sz w:val="20"/>
-                <w:lang w:val="en-US"/>
-              </w:rPr>
-            </w:pPr>
-            <w:r>
-              <w:rPr>
-                <w:rFonts w:ascii="Times New Roman" w:hAnsi="Times New Roman" w:cs="Times New Roman"/>
-                <w:sz w:val="20"/>
+                <w:sz w:val="24"/>
+                <w:lang w:val="en-US"/>
+              </w:rPr>
+            </w:pPr>
+            <w:r>
+              <w:rPr>
+                <w:rFonts w:ascii="Times New Roman" w:hAnsi="Times New Roman" w:cs="Times New Roman"/>
+                <w:sz w:val="24"/>
                 <w:lang w:val="en-US"/>
               </w:rPr>
               <w:t>6</w:t>
@@ -2679,14 +2711,14 @@
               <w:jc w:val="center"/>
               <w:rPr>
                 <w:rFonts w:ascii="Times New Roman" w:hAnsi="Times New Roman" w:cs="Times New Roman"/>
-                <w:sz w:val="20"/>
-                <w:lang w:val="en-US"/>
-              </w:rPr>
-            </w:pPr>
-            <w:r>
-              <w:rPr>
-                <w:rFonts w:ascii="Times New Roman" w:hAnsi="Times New Roman" w:cs="Times New Roman"/>
-                <w:sz w:val="20"/>
+                <w:sz w:val="24"/>
+                <w:lang w:val="en-US"/>
+              </w:rPr>
+            </w:pPr>
+            <w:r>
+              <w:rPr>
+                <w:rFonts w:ascii="Times New Roman" w:hAnsi="Times New Roman" w:cs="Times New Roman"/>
+                <w:sz w:val="24"/>
                 <w:lang w:val="en-US"/>
               </w:rPr>
               <w:t>5</w:t>
@@ -2703,14 +2735,14 @@
               <w:jc w:val="center"/>
               <w:rPr>
                 <w:rFonts w:ascii="Times New Roman" w:hAnsi="Times New Roman" w:cs="Times New Roman"/>
-                <w:sz w:val="20"/>
-                <w:lang w:val="en-US"/>
-              </w:rPr>
-            </w:pPr>
-            <w:r>
-              <w:rPr>
-                <w:rFonts w:ascii="Times New Roman" w:hAnsi="Times New Roman" w:cs="Times New Roman"/>
-                <w:sz w:val="20"/>
+                <w:sz w:val="24"/>
+                <w:lang w:val="en-US"/>
+              </w:rPr>
+            </w:pPr>
+            <w:r>
+              <w:rPr>
+                <w:rFonts w:ascii="Times New Roman" w:hAnsi="Times New Roman" w:cs="Times New Roman"/>
+                <w:sz w:val="24"/>
                 <w:lang w:val="en-US"/>
               </w:rPr>
               <w:t>4</w:t>
@@ -2727,14 +2759,14 @@
               <w:jc w:val="center"/>
               <w:rPr>
                 <w:rFonts w:ascii="Times New Roman" w:hAnsi="Times New Roman" w:cs="Times New Roman"/>
-                <w:sz w:val="20"/>
-                <w:lang w:val="en-US"/>
-              </w:rPr>
-            </w:pPr>
-            <w:r>
-              <w:rPr>
-                <w:rFonts w:ascii="Times New Roman" w:hAnsi="Times New Roman" w:cs="Times New Roman"/>
-                <w:sz w:val="20"/>
+                <w:sz w:val="24"/>
+                <w:lang w:val="en-US"/>
+              </w:rPr>
+            </w:pPr>
+            <w:r>
+              <w:rPr>
+                <w:rFonts w:ascii="Times New Roman" w:hAnsi="Times New Roman" w:cs="Times New Roman"/>
+                <w:sz w:val="24"/>
                 <w:lang w:val="en-US"/>
               </w:rPr>
               <w:t>3</w:t>
@@ -2751,14 +2783,14 @@
               <w:jc w:val="center"/>
               <w:rPr>
                 <w:rFonts w:ascii="Times New Roman" w:hAnsi="Times New Roman" w:cs="Times New Roman"/>
-                <w:sz w:val="20"/>
-                <w:lang w:val="en-US"/>
-              </w:rPr>
-            </w:pPr>
-            <w:r>
-              <w:rPr>
-                <w:rFonts w:ascii="Times New Roman" w:hAnsi="Times New Roman" w:cs="Times New Roman"/>
-                <w:sz w:val="20"/>
+                <w:sz w:val="24"/>
+                <w:lang w:val="en-US"/>
+              </w:rPr>
+            </w:pPr>
+            <w:r>
+              <w:rPr>
+                <w:rFonts w:ascii="Times New Roman" w:hAnsi="Times New Roman" w:cs="Times New Roman"/>
+                <w:sz w:val="24"/>
                 <w:lang w:val="en-US"/>
               </w:rPr>
               <w:t>2</w:t>
@@ -2775,14 +2807,14 @@
               <w:jc w:val="center"/>
               <w:rPr>
                 <w:rFonts w:ascii="Times New Roman" w:hAnsi="Times New Roman" w:cs="Times New Roman"/>
-                <w:sz w:val="20"/>
-                <w:lang w:val="en-US"/>
-              </w:rPr>
-            </w:pPr>
-            <w:r>
-              <w:rPr>
-                <w:rFonts w:ascii="Times New Roman" w:hAnsi="Times New Roman" w:cs="Times New Roman"/>
-                <w:sz w:val="20"/>
+                <w:sz w:val="24"/>
+                <w:lang w:val="en-US"/>
+              </w:rPr>
+            </w:pPr>
+            <w:r>
+              <w:rPr>
+                <w:rFonts w:ascii="Times New Roman" w:hAnsi="Times New Roman" w:cs="Times New Roman"/>
+                <w:sz w:val="24"/>
                 <w:lang w:val="en-US"/>
               </w:rPr>
               <w:t>1</w:t>
@@ -2799,14 +2831,14 @@
               <w:jc w:val="center"/>
               <w:rPr>
                 <w:rFonts w:ascii="Times New Roman" w:hAnsi="Times New Roman" w:cs="Times New Roman"/>
-                <w:sz w:val="20"/>
-                <w:lang w:val="en-US"/>
-              </w:rPr>
-            </w:pPr>
-            <w:r>
-              <w:rPr>
-                <w:rFonts w:ascii="Times New Roman" w:hAnsi="Times New Roman" w:cs="Times New Roman"/>
-                <w:sz w:val="20"/>
+                <w:sz w:val="24"/>
+                <w:lang w:val="en-US"/>
+              </w:rPr>
+            </w:pPr>
+            <w:r>
+              <w:rPr>
+                <w:rFonts w:ascii="Times New Roman" w:hAnsi="Times New Roman" w:cs="Times New Roman"/>
+                <w:sz w:val="24"/>
                 <w:lang w:val="en-US"/>
               </w:rPr>
               <w:t>0</w:t>
@@ -3099,15 +3131,7 @@
           <w:sz w:val="28"/>
           <w:lang w:val="en-US"/>
         </w:rPr>
-        <w:t xml:space="preserve">min </w:t>
-      </w:r>
-      <w:r>
-        <w:rPr>
-          <w:rFonts w:ascii="Times New Roman" w:hAnsi="Times New Roman" w:cs="Times New Roman"/>
-          <w:sz w:val="28"/>
-          <w:lang w:val="en-US"/>
-        </w:rPr>
-        <w:t>– uint16</w:t>
+        <w:t>min – uint16</w:t>
       </w:r>
     </w:p>
     <w:p>
@@ -3129,15 +3153,7 @@
           <w:sz w:val="28"/>
           <w:lang w:val="en-US"/>
         </w:rPr>
-        <w:t>sec</w:t>
-      </w:r>
-      <w:r>
-        <w:rPr>
-          <w:rFonts w:ascii="Times New Roman" w:hAnsi="Times New Roman" w:cs="Times New Roman"/>
-          <w:sz w:val="28"/>
-          <w:lang w:val="en-US"/>
-        </w:rPr>
-        <w:t xml:space="preserve"> – uint16</w:t>
+        <w:t>sec – uint16</w:t>
       </w:r>
     </w:p>
     <w:p>
@@ -3187,15 +3203,7 @@
           <w:sz w:val="28"/>
           <w:lang w:val="en-US"/>
         </w:rPr>
-        <w:t xml:space="preserve">Time </w:t>
-      </w:r>
-      <w:r>
-        <w:rPr>
-          <w:rFonts w:ascii="Times New Roman" w:hAnsi="Times New Roman" w:cs="Times New Roman"/>
-          <w:sz w:val="28"/>
-          <w:lang w:val="en-US"/>
-        </w:rPr>
-        <w:t>finish</w:t>
+        <w:t>Time finish</w:t>
       </w:r>
     </w:p>
     <w:p>
@@ -3217,15 +3225,7 @@
           <w:sz w:val="28"/>
           <w:lang w:val="en-US"/>
         </w:rPr>
-        <w:t>h</w:t>
-      </w:r>
-      <w:r>
-        <w:rPr>
-          <w:rFonts w:ascii="Times New Roman" w:hAnsi="Times New Roman" w:cs="Times New Roman"/>
-          <w:sz w:val="28"/>
-          <w:lang w:val="en-US"/>
-        </w:rPr>
-        <w:t>our – uint16</w:t>
+        <w:t>hour – uint16</w:t>
       </w:r>
     </w:p>
     <w:p>
@@ -3247,15 +3247,8 @@
           <w:sz w:val="28"/>
           <w:lang w:val="en-US"/>
         </w:rPr>
-        <w:t>m</w:t>
-      </w:r>
-      <w:r>
-        <w:rPr>
-          <w:rFonts w:ascii="Times New Roman" w:hAnsi="Times New Roman" w:cs="Times New Roman"/>
-          <w:sz w:val="28"/>
-          <w:lang w:val="en-US"/>
-        </w:rPr>
-        <w:t>in – uint16</w:t>
+        <w:lastRenderedPageBreak/>
+        <w:t>min – uint16</w:t>
       </w:r>
     </w:p>
     <w:p>
@@ -3277,15 +3270,7 @@
           <w:sz w:val="28"/>
           <w:lang w:val="en-US"/>
         </w:rPr>
-        <w:t>s</w:t>
-      </w:r>
-      <w:r>
-        <w:rPr>
-          <w:rFonts w:ascii="Times New Roman" w:hAnsi="Times New Roman" w:cs="Times New Roman"/>
-          <w:sz w:val="28"/>
-          <w:lang w:val="en-US"/>
-        </w:rPr>
-        <w:t>ec – uint16</w:t>
+        <w:t>sec – uint16</w:t>
       </w:r>
     </w:p>
     <w:p>
@@ -3308,15 +3293,7 @@
           <w:sz w:val="28"/>
           <w:lang w:val="en-US"/>
         </w:rPr>
-        <w:t>m</w:t>
-      </w:r>
-      <w:r>
-        <w:rPr>
-          <w:rFonts w:ascii="Times New Roman" w:hAnsi="Times New Roman" w:cs="Times New Roman"/>
-          <w:sz w:val="28"/>
-          <w:lang w:val="en-US"/>
-        </w:rPr>
-        <w:t>s</w:t>
+        <w:t>ms</w:t>
       </w:r>
       <w:proofErr w:type="spellEnd"/>
       <w:r>
@@ -3343,15 +3320,7 @@
           <w:sz w:val="28"/>
           <w:lang w:val="en-US"/>
         </w:rPr>
-        <w:t xml:space="preserve">Time </w:t>
-      </w:r>
-      <w:r>
-        <w:rPr>
-          <w:rFonts w:ascii="Times New Roman" w:hAnsi="Times New Roman" w:cs="Times New Roman"/>
-          <w:sz w:val="28"/>
-          <w:lang w:val="en-US"/>
-        </w:rPr>
-        <w:t>result</w:t>
+        <w:t>Time result</w:t>
       </w:r>
     </w:p>
     <w:p>
@@ -3373,15 +3342,7 @@
           <w:sz w:val="28"/>
           <w:lang w:val="en-US"/>
         </w:rPr>
-        <w:t>h</w:t>
-      </w:r>
-      <w:r>
-        <w:rPr>
-          <w:rFonts w:ascii="Times New Roman" w:hAnsi="Times New Roman" w:cs="Times New Roman"/>
-          <w:sz w:val="28"/>
-          <w:lang w:val="en-US"/>
-        </w:rPr>
-        <w:t>our – uint16</w:t>
+        <w:t>hour – uint16</w:t>
       </w:r>
     </w:p>
     <w:p>
@@ -3403,15 +3364,7 @@
           <w:sz w:val="28"/>
           <w:lang w:val="en-US"/>
         </w:rPr>
-        <w:t>m</w:t>
-      </w:r>
-      <w:r>
-        <w:rPr>
-          <w:rFonts w:ascii="Times New Roman" w:hAnsi="Times New Roman" w:cs="Times New Roman"/>
-          <w:sz w:val="28"/>
-          <w:lang w:val="en-US"/>
-        </w:rPr>
-        <w:t>in – uint16</w:t>
+        <w:t>min – uint16</w:t>
       </w:r>
     </w:p>
     <w:p>
@@ -3433,15 +3386,7 @@
           <w:sz w:val="28"/>
           <w:lang w:val="en-US"/>
         </w:rPr>
-        <w:t>s</w:t>
-      </w:r>
-      <w:r>
-        <w:rPr>
-          <w:rFonts w:ascii="Times New Roman" w:hAnsi="Times New Roman" w:cs="Times New Roman"/>
-          <w:sz w:val="28"/>
-          <w:lang w:val="en-US"/>
-        </w:rPr>
-        <w:t>ec – uint16</w:t>
+        <w:t>sec – uint16</w:t>
       </w:r>
     </w:p>
     <w:p>
@@ -3464,15 +3409,7 @@
           <w:sz w:val="28"/>
           <w:lang w:val="en-US"/>
         </w:rPr>
-        <w:t>m</w:t>
-      </w:r>
-      <w:r>
-        <w:rPr>
-          <w:rFonts w:ascii="Times New Roman" w:hAnsi="Times New Roman" w:cs="Times New Roman"/>
-          <w:sz w:val="28"/>
-          <w:lang w:val="en-US"/>
-        </w:rPr>
-        <w:t>s</w:t>
+        <w:t>ms</w:t>
       </w:r>
       <w:proofErr w:type="spellEnd"/>
       <w:r>
@@ -3566,7 +3503,6 @@
           <w:sz w:val="28"/>
           <w:lang w:val="en-US"/>
         </w:rPr>
-        <w:lastRenderedPageBreak/>
         <w:t>sdCard</w:t>
       </w:r>
       <w:proofErr w:type="spellEnd"/>
@@ -3717,7 +3653,7 @@
       </w:pPr>
     </w:p>
     <w:sectPr>
-      <w:pgSz w:w="11906" w:h="16838"/>
+      <w:pgSz w:w="16838" w:h="11906" w:orient="landscape"/>
       <w:pgMar w:top="720" w:right="720" w:bottom="720" w:left="720" w:header="708" w:footer="708" w:gutter="0"/>
       <w:cols w:space="708"/>
       <w:docGrid w:linePitch="360"/>

</xml_diff>